<commit_message>
Script a la documentación
</commit_message>
<xml_diff>
--- a/IGamesGT.docx
+++ b/IGamesGT.docx
@@ -13,7 +13,6 @@
           <w:lang w:val="es-MX"/>
         </w:rPr>
       </w:pPr>
-      <w:proofErr w:type="spellStart"/>
       <w:r>
         <w:rPr>
           <w:b/>
@@ -22,18 +21,7 @@
           <w:szCs w:val="32"/>
           <w:lang w:val="es-MX"/>
         </w:rPr>
-        <w:t>IGamesGT</w:t>
-      </w:r>
-      <w:proofErr w:type="spellEnd"/>
-      <w:r>
-        <w:rPr>
-          <w:b/>
-          <w:bCs/>
-          <w:sz w:val="32"/>
-          <w:szCs w:val="32"/>
-          <w:lang w:val="es-MX"/>
-        </w:rPr>
-        <w:t xml:space="preserve">: </w:t>
+        <w:t xml:space="preserve">IGamesGT: </w:t>
       </w:r>
       <w:r>
         <w:rPr>
@@ -218,18 +206,8 @@
           <w:szCs w:val="24"/>
           <w:lang w:val="es-MX"/>
         </w:rPr>
-        <w:t xml:space="preserve">Agregar funcionalidades que facilitan el acceso al juego (Partidas </w:t>
-      </w:r>
-      <w:proofErr w:type="spellStart"/>
-      <w:r>
-        <w:rPr>
-          <w:sz w:val="24"/>
-          <w:szCs w:val="24"/>
-          <w:lang w:val="es-MX"/>
-        </w:rPr>
-        <w:t>On</w:t>
-      </w:r>
-      <w:proofErr w:type="spellEnd"/>
+        <w:t>Agregar funcionalidades que facilitan el acceso al juego (Partidas On</w:t>
+      </w:r>
       <w:r>
         <w:rPr>
           <w:sz w:val="24"/>
@@ -451,29 +429,7 @@
           <w:szCs w:val="24"/>
           <w:lang w:val="es-MX"/>
         </w:rPr>
-        <w:t xml:space="preserve"> (</w:t>
-      </w:r>
-      <w:proofErr w:type="spellStart"/>
-      <w:r>
-        <w:rPr>
-          <w:b/>
-          <w:bCs/>
-          <w:sz w:val="24"/>
-          <w:szCs w:val="24"/>
-          <w:lang w:val="es-MX"/>
-        </w:rPr>
-        <w:t>Ref</w:t>
-      </w:r>
-      <w:proofErr w:type="spellEnd"/>
-      <w:r>
-        <w:rPr>
-          <w:b/>
-          <w:bCs/>
-          <w:sz w:val="24"/>
-          <w:szCs w:val="24"/>
-          <w:lang w:val="es-MX"/>
-        </w:rPr>
-        <w:t>#)</w:t>
+        <w:t xml:space="preserve"> (Ref#)</w:t>
       </w:r>
       <w:r>
         <w:rPr>
@@ -1343,25 +1299,7 @@
           <w:szCs w:val="24"/>
           <w:lang w:val="es-MX"/>
         </w:rPr>
-        <w:t xml:space="preserve"> Parte visual de la aplicación web con la que va a interactuar el usuario con el sistema, ejemplos: Botones, cajas de texto, tablas, </w:t>
-      </w:r>
-      <w:proofErr w:type="spellStart"/>
-      <w:r>
-        <w:rPr>
-          <w:sz w:val="24"/>
-          <w:szCs w:val="24"/>
-          <w:lang w:val="es-MX"/>
-        </w:rPr>
-        <w:t>labels</w:t>
-      </w:r>
-      <w:proofErr w:type="spellEnd"/>
-      <w:r>
-        <w:rPr>
-          <w:sz w:val="24"/>
-          <w:szCs w:val="24"/>
-          <w:lang w:val="es-MX"/>
-        </w:rPr>
-        <w:t>, etc.</w:t>
+        <w:t xml:space="preserve"> Parte visual de la aplicación web con la que va a interactuar el usuario con el sistema, ejemplos: Botones, cajas de texto, tablas, labels, etc.</w:t>
       </w:r>
     </w:p>
     <w:p>
@@ -1574,6 +1512,1400 @@
           <w:lang w:val="es-MX"/>
         </w:rPr>
         <w:lastRenderedPageBreak/>
+        <w:t>Script de la base de datos.</w:t>
+      </w:r>
+    </w:p>
+    <w:p>
+      <w:pPr>
+        <w:rPr>
+          <w:sz w:val="24"/>
+          <w:szCs w:val="24"/>
+          <w:lang w:val="en-US"/>
+        </w:rPr>
+      </w:pPr>
+      <w:r>
+        <w:rPr>
+          <w:sz w:val="24"/>
+          <w:szCs w:val="24"/>
+          <w:lang w:val="en-US"/>
+        </w:rPr>
+        <w:t>CREATE D</w:t>
+      </w:r>
+      <w:r>
+        <w:rPr>
+          <w:sz w:val="24"/>
+          <w:szCs w:val="24"/>
+          <w:lang w:val="en-US"/>
+        </w:rPr>
+        <w:t>ATABASE Othello</w:t>
+      </w:r>
+    </w:p>
+    <w:p>
+      <w:pPr>
+        <w:rPr>
+          <w:sz w:val="24"/>
+          <w:szCs w:val="24"/>
+          <w:lang w:val="en-US"/>
+        </w:rPr>
+      </w:pPr>
+      <w:r>
+        <w:rPr>
+          <w:sz w:val="24"/>
+          <w:szCs w:val="24"/>
+          <w:lang w:val="en-US"/>
+        </w:rPr>
+        <w:t>USE Othello</w:t>
+      </w:r>
+    </w:p>
+    <w:p>
+      <w:pPr>
+        <w:rPr>
+          <w:sz w:val="24"/>
+          <w:szCs w:val="24"/>
+          <w:lang w:val="en-US"/>
+        </w:rPr>
+      </w:pPr>
+      <w:r>
+        <w:rPr>
+          <w:sz w:val="24"/>
+          <w:szCs w:val="24"/>
+          <w:lang w:val="en-US"/>
+        </w:rPr>
+        <w:t>CREATE TABLE PlayervsPlayer (</w:t>
+      </w:r>
+    </w:p>
+    <w:p>
+      <w:pPr>
+        <w:rPr>
+          <w:sz w:val="24"/>
+          <w:szCs w:val="24"/>
+          <w:lang w:val="en-US"/>
+        </w:rPr>
+      </w:pPr>
+      <w:r>
+        <w:rPr>
+          <w:sz w:val="24"/>
+          <w:szCs w:val="24"/>
+          <w:lang w:val="en-US"/>
+        </w:rPr>
+        <w:t xml:space="preserve">  idVersus </w:t>
+      </w:r>
+      <w:r>
+        <w:rPr>
+          <w:sz w:val="24"/>
+          <w:szCs w:val="24"/>
+          <w:lang w:val="en-US"/>
+        </w:rPr>
+        <w:t>int IDENTITY</w:t>
+      </w:r>
+      <w:r>
+        <w:rPr>
+          <w:sz w:val="24"/>
+          <w:szCs w:val="24"/>
+          <w:lang w:val="en-US"/>
+        </w:rPr>
+        <w:t>,</w:t>
+      </w:r>
+    </w:p>
+    <w:p>
+      <w:pPr>
+        <w:rPr>
+          <w:sz w:val="24"/>
+          <w:szCs w:val="24"/>
+          <w:lang w:val="en-US"/>
+        </w:rPr>
+      </w:pPr>
+      <w:r>
+        <w:rPr>
+          <w:sz w:val="24"/>
+          <w:szCs w:val="24"/>
+          <w:lang w:val="en-US"/>
+        </w:rPr>
+        <w:t xml:space="preserve">  idJugador1 </w:t>
+      </w:r>
+      <w:r>
+        <w:rPr>
+          <w:sz w:val="24"/>
+          <w:szCs w:val="24"/>
+          <w:lang w:val="en-US"/>
+        </w:rPr>
+        <w:t>int not null</w:t>
+      </w:r>
+      <w:r>
+        <w:rPr>
+          <w:sz w:val="24"/>
+          <w:szCs w:val="24"/>
+          <w:lang w:val="en-US"/>
+        </w:rPr>
+        <w:t>,</w:t>
+      </w:r>
+    </w:p>
+    <w:p>
+      <w:pPr>
+        <w:rPr>
+          <w:sz w:val="24"/>
+          <w:szCs w:val="24"/>
+          <w:lang w:val="en-US"/>
+        </w:rPr>
+      </w:pPr>
+      <w:r>
+        <w:rPr>
+          <w:sz w:val="24"/>
+          <w:szCs w:val="24"/>
+          <w:lang w:val="en-US"/>
+        </w:rPr>
+        <w:t xml:space="preserve">  idJugador2 </w:t>
+      </w:r>
+      <w:r>
+        <w:rPr>
+          <w:sz w:val="24"/>
+          <w:szCs w:val="24"/>
+          <w:lang w:val="en-US"/>
+        </w:rPr>
+        <w:t>int not null</w:t>
+      </w:r>
+      <w:r>
+        <w:rPr>
+          <w:sz w:val="24"/>
+          <w:szCs w:val="24"/>
+          <w:lang w:val="en-US"/>
+        </w:rPr>
+        <w:t>,</w:t>
+      </w:r>
+    </w:p>
+    <w:p>
+      <w:pPr>
+        <w:rPr>
+          <w:sz w:val="24"/>
+          <w:szCs w:val="24"/>
+          <w:lang w:val="en-US"/>
+        </w:rPr>
+      </w:pPr>
+      <w:r>
+        <w:rPr>
+          <w:sz w:val="24"/>
+          <w:szCs w:val="24"/>
+          <w:lang w:val="en-US"/>
+        </w:rPr>
+        <w:t xml:space="preserve">  idPartida </w:t>
+      </w:r>
+      <w:r>
+        <w:rPr>
+          <w:sz w:val="24"/>
+          <w:szCs w:val="24"/>
+          <w:lang w:val="en-US"/>
+        </w:rPr>
+        <w:t>int not null</w:t>
+      </w:r>
+      <w:r>
+        <w:rPr>
+          <w:sz w:val="24"/>
+          <w:szCs w:val="24"/>
+          <w:lang w:val="en-US"/>
+        </w:rPr>
+        <w:t>,</w:t>
+      </w:r>
+    </w:p>
+    <w:p>
+      <w:pPr>
+        <w:rPr>
+          <w:sz w:val="24"/>
+          <w:szCs w:val="24"/>
+          <w:lang w:val="en-US"/>
+        </w:rPr>
+      </w:pPr>
+      <w:r>
+        <w:rPr>
+          <w:sz w:val="24"/>
+          <w:szCs w:val="24"/>
+          <w:lang w:val="en-US"/>
+        </w:rPr>
+        <w:t xml:space="preserve">  PRIMARY KEY (idVersus)</w:t>
+      </w:r>
+    </w:p>
+    <w:p>
+      <w:pPr>
+        <w:rPr>
+          <w:sz w:val="24"/>
+          <w:szCs w:val="24"/>
+          <w:lang w:val="es-MX"/>
+        </w:rPr>
+      </w:pPr>
+      <w:r>
+        <w:rPr>
+          <w:sz w:val="24"/>
+          <w:szCs w:val="24"/>
+          <w:lang w:val="es-MX"/>
+        </w:rPr>
+        <w:t>);</w:t>
+      </w:r>
+    </w:p>
+    <w:p>
+      <w:pPr>
+        <w:rPr>
+          <w:sz w:val="24"/>
+          <w:szCs w:val="24"/>
+          <w:lang w:val="es-MX"/>
+        </w:rPr>
+      </w:pPr>
+    </w:p>
+    <w:p>
+      <w:pPr>
+        <w:rPr>
+          <w:sz w:val="24"/>
+          <w:szCs w:val="24"/>
+          <w:lang w:val="es-MX"/>
+        </w:rPr>
+      </w:pPr>
+      <w:r>
+        <w:rPr>
+          <w:sz w:val="24"/>
+          <w:szCs w:val="24"/>
+          <w:lang w:val="es-MX"/>
+        </w:rPr>
+        <w:t>CREATE TABLE Usuario (</w:t>
+      </w:r>
+    </w:p>
+    <w:p>
+      <w:pPr>
+        <w:rPr>
+          <w:sz w:val="24"/>
+          <w:szCs w:val="24"/>
+          <w:lang w:val="es-MX"/>
+        </w:rPr>
+      </w:pPr>
+      <w:r>
+        <w:rPr>
+          <w:sz w:val="24"/>
+          <w:szCs w:val="24"/>
+          <w:lang w:val="es-MX"/>
+        </w:rPr>
+        <w:t xml:space="preserve">  idUsuario </w:t>
+      </w:r>
+      <w:r>
+        <w:rPr>
+          <w:sz w:val="24"/>
+          <w:szCs w:val="24"/>
+          <w:lang w:val="es-MX"/>
+        </w:rPr>
+        <w:t>int IDENTITY</w:t>
+      </w:r>
+      <w:r>
+        <w:rPr>
+          <w:sz w:val="24"/>
+          <w:szCs w:val="24"/>
+          <w:lang w:val="es-MX"/>
+        </w:rPr>
+        <w:t>,</w:t>
+      </w:r>
+    </w:p>
+    <w:p>
+      <w:pPr>
+        <w:rPr>
+          <w:sz w:val="24"/>
+          <w:szCs w:val="24"/>
+          <w:lang w:val="es-MX"/>
+        </w:rPr>
+      </w:pPr>
+      <w:r>
+        <w:rPr>
+          <w:sz w:val="24"/>
+          <w:szCs w:val="24"/>
+          <w:lang w:val="es-MX"/>
+        </w:rPr>
+        <w:t xml:space="preserve">  nombre </w:t>
+      </w:r>
+      <w:r>
+        <w:rPr>
+          <w:sz w:val="24"/>
+          <w:szCs w:val="24"/>
+          <w:lang w:val="es-MX"/>
+        </w:rPr>
+        <w:t>varchar(40) not null</w:t>
+      </w:r>
+      <w:r>
+        <w:rPr>
+          <w:sz w:val="24"/>
+          <w:szCs w:val="24"/>
+          <w:lang w:val="es-MX"/>
+        </w:rPr>
+        <w:t>,</w:t>
+      </w:r>
+    </w:p>
+    <w:p>
+      <w:pPr>
+        <w:rPr>
+          <w:sz w:val="24"/>
+          <w:szCs w:val="24"/>
+          <w:lang w:val="es-MX"/>
+        </w:rPr>
+      </w:pPr>
+      <w:r>
+        <w:rPr>
+          <w:sz w:val="24"/>
+          <w:szCs w:val="24"/>
+          <w:lang w:val="es-MX"/>
+        </w:rPr>
+        <w:t xml:space="preserve">  apellido </w:t>
+      </w:r>
+      <w:r>
+        <w:rPr>
+          <w:sz w:val="24"/>
+          <w:szCs w:val="24"/>
+          <w:lang w:val="es-MX"/>
+        </w:rPr>
+        <w:t>varchar(40) not null</w:t>
+      </w:r>
+      <w:r>
+        <w:rPr>
+          <w:sz w:val="24"/>
+          <w:szCs w:val="24"/>
+          <w:lang w:val="es-MX"/>
+        </w:rPr>
+        <w:t>,</w:t>
+      </w:r>
+    </w:p>
+    <w:p>
+      <w:pPr>
+        <w:rPr>
+          <w:sz w:val="24"/>
+          <w:szCs w:val="24"/>
+          <w:lang w:val="es-MX"/>
+        </w:rPr>
+      </w:pPr>
+      <w:r>
+        <w:rPr>
+          <w:sz w:val="24"/>
+          <w:szCs w:val="24"/>
+          <w:lang w:val="es-MX"/>
+        </w:rPr>
+        <w:t xml:space="preserve">  nombreUsuario </w:t>
+      </w:r>
+      <w:r>
+        <w:rPr>
+          <w:sz w:val="24"/>
+          <w:szCs w:val="24"/>
+          <w:lang w:val="es-MX"/>
+        </w:rPr>
+        <w:t>varchar(0) not null</w:t>
+      </w:r>
+      <w:r>
+        <w:rPr>
+          <w:sz w:val="24"/>
+          <w:szCs w:val="24"/>
+          <w:lang w:val="es-MX"/>
+        </w:rPr>
+        <w:t>,</w:t>
+      </w:r>
+    </w:p>
+    <w:p>
+      <w:pPr>
+        <w:rPr>
+          <w:sz w:val="24"/>
+          <w:szCs w:val="24"/>
+          <w:lang w:val="es-MX"/>
+        </w:rPr>
+      </w:pPr>
+      <w:r>
+        <w:rPr>
+          <w:sz w:val="24"/>
+          <w:szCs w:val="24"/>
+          <w:lang w:val="es-MX"/>
+        </w:rPr>
+        <w:t xml:space="preserve">  </w:t>
+      </w:r>
+      <w:r>
+        <w:rPr>
+          <w:sz w:val="24"/>
+          <w:szCs w:val="24"/>
+          <w:lang w:val="es-MX"/>
+        </w:rPr>
+        <w:t xml:space="preserve">contraseña </w:t>
+      </w:r>
+      <w:r>
+        <w:rPr>
+          <w:sz w:val="24"/>
+          <w:szCs w:val="24"/>
+          <w:lang w:val="es-MX"/>
+        </w:rPr>
+        <w:t>varchar(</w:t>
+      </w:r>
+      <w:r>
+        <w:rPr>
+          <w:sz w:val="24"/>
+          <w:szCs w:val="24"/>
+          <w:lang w:val="es-MX"/>
+        </w:rPr>
+        <w:t>35</w:t>
+      </w:r>
+      <w:r>
+        <w:rPr>
+          <w:sz w:val="24"/>
+          <w:szCs w:val="24"/>
+          <w:lang w:val="es-MX"/>
+        </w:rPr>
+        <w:t>) not null</w:t>
+      </w:r>
+      <w:r>
+        <w:rPr>
+          <w:sz w:val="24"/>
+          <w:szCs w:val="24"/>
+          <w:lang w:val="es-MX"/>
+        </w:rPr>
+        <w:t>,</w:t>
+      </w:r>
+    </w:p>
+    <w:p>
+      <w:pPr>
+        <w:rPr>
+          <w:sz w:val="24"/>
+          <w:szCs w:val="24"/>
+          <w:lang w:val="es-MX"/>
+        </w:rPr>
+      </w:pPr>
+      <w:r>
+        <w:rPr>
+          <w:sz w:val="24"/>
+          <w:szCs w:val="24"/>
+          <w:lang w:val="es-MX"/>
+        </w:rPr>
+        <w:t xml:space="preserve">  fechaNacimiento </w:t>
+      </w:r>
+      <w:r>
+        <w:rPr>
+          <w:sz w:val="24"/>
+          <w:szCs w:val="24"/>
+          <w:lang w:val="es-MX"/>
+        </w:rPr>
+        <w:t>date</w:t>
+      </w:r>
+      <w:r>
+        <w:rPr>
+          <w:sz w:val="24"/>
+          <w:szCs w:val="24"/>
+          <w:lang w:val="es-MX"/>
+        </w:rPr>
+        <w:t>,</w:t>
+      </w:r>
+    </w:p>
+    <w:p>
+      <w:pPr>
+        <w:rPr>
+          <w:sz w:val="24"/>
+          <w:szCs w:val="24"/>
+          <w:lang w:val="en-US"/>
+        </w:rPr>
+      </w:pPr>
+      <w:r>
+        <w:rPr>
+          <w:sz w:val="24"/>
+          <w:szCs w:val="24"/>
+          <w:lang w:val="en-US"/>
+        </w:rPr>
+        <w:t xml:space="preserve">  pais </w:t>
+      </w:r>
+      <w:r>
+        <w:rPr>
+          <w:sz w:val="24"/>
+          <w:szCs w:val="24"/>
+          <w:lang w:val="en-US"/>
+        </w:rPr>
+        <w:t>varchar(</w:t>
+      </w:r>
+      <w:r>
+        <w:rPr>
+          <w:sz w:val="24"/>
+          <w:szCs w:val="24"/>
+          <w:lang w:val="en-US"/>
+        </w:rPr>
+        <w:t>25)</w:t>
+      </w:r>
+      <w:r>
+        <w:rPr>
+          <w:sz w:val="24"/>
+          <w:szCs w:val="24"/>
+          <w:lang w:val="en-US"/>
+        </w:rPr>
+        <w:t xml:space="preserve"> not null</w:t>
+      </w:r>
+      <w:r>
+        <w:rPr>
+          <w:sz w:val="24"/>
+          <w:szCs w:val="24"/>
+          <w:lang w:val="en-US"/>
+        </w:rPr>
+        <w:t>,</w:t>
+      </w:r>
+    </w:p>
+    <w:p>
+      <w:pPr>
+        <w:rPr>
+          <w:sz w:val="24"/>
+          <w:szCs w:val="24"/>
+          <w:lang w:val="en-US"/>
+        </w:rPr>
+      </w:pPr>
+      <w:r>
+        <w:rPr>
+          <w:sz w:val="24"/>
+          <w:szCs w:val="24"/>
+          <w:lang w:val="en-US"/>
+        </w:rPr>
+        <w:t xml:space="preserve">  correoElectronico </w:t>
+      </w:r>
+      <w:r>
+        <w:rPr>
+          <w:sz w:val="24"/>
+          <w:szCs w:val="24"/>
+          <w:lang w:val="en-US"/>
+        </w:rPr>
+        <w:t>varchar(40) not null</w:t>
+      </w:r>
+      <w:r>
+        <w:rPr>
+          <w:sz w:val="24"/>
+          <w:szCs w:val="24"/>
+          <w:lang w:val="en-US"/>
+        </w:rPr>
+        <w:t>,</w:t>
+      </w:r>
+    </w:p>
+    <w:p>
+      <w:pPr>
+        <w:rPr>
+          <w:sz w:val="24"/>
+          <w:szCs w:val="24"/>
+          <w:lang w:val="es-MX"/>
+        </w:rPr>
+      </w:pPr>
+      <w:r>
+        <w:rPr>
+          <w:sz w:val="24"/>
+          <w:szCs w:val="24"/>
+          <w:lang w:val="en-US"/>
+        </w:rPr>
+        <w:t xml:space="preserve">  </w:t>
+      </w:r>
+      <w:r>
+        <w:rPr>
+          <w:sz w:val="24"/>
+          <w:szCs w:val="24"/>
+          <w:lang w:val="es-MX"/>
+        </w:rPr>
+        <w:t>PRIMARY KEY (idUsuario)</w:t>
+      </w:r>
+    </w:p>
+    <w:p>
+      <w:pPr>
+        <w:rPr>
+          <w:sz w:val="24"/>
+          <w:szCs w:val="24"/>
+          <w:lang w:val="en-US"/>
+        </w:rPr>
+      </w:pPr>
+      <w:r>
+        <w:rPr>
+          <w:sz w:val="24"/>
+          <w:szCs w:val="24"/>
+          <w:lang w:val="en-US"/>
+        </w:rPr>
+        <w:t>);</w:t>
+      </w:r>
+    </w:p>
+    <w:p>
+      <w:pPr>
+        <w:rPr>
+          <w:sz w:val="24"/>
+          <w:szCs w:val="24"/>
+          <w:lang w:val="en-US"/>
+        </w:rPr>
+      </w:pPr>
+    </w:p>
+    <w:p>
+      <w:pPr>
+        <w:rPr>
+          <w:sz w:val="24"/>
+          <w:szCs w:val="24"/>
+          <w:lang w:val="en-US"/>
+        </w:rPr>
+      </w:pPr>
+      <w:r>
+        <w:rPr>
+          <w:sz w:val="24"/>
+          <w:szCs w:val="24"/>
+          <w:lang w:val="en-US"/>
+        </w:rPr>
+        <w:t>CREATE TABLE Solitario (</w:t>
+      </w:r>
+    </w:p>
+    <w:p>
+      <w:pPr>
+        <w:rPr>
+          <w:sz w:val="24"/>
+          <w:szCs w:val="24"/>
+          <w:lang w:val="en-US"/>
+        </w:rPr>
+      </w:pPr>
+      <w:r>
+        <w:rPr>
+          <w:sz w:val="24"/>
+          <w:szCs w:val="24"/>
+          <w:lang w:val="en-US"/>
+        </w:rPr>
+        <w:t xml:space="preserve">  idSolitario </w:t>
+      </w:r>
+      <w:r>
+        <w:rPr>
+          <w:sz w:val="24"/>
+          <w:szCs w:val="24"/>
+          <w:lang w:val="en-US"/>
+        </w:rPr>
+        <w:t>int IDENTITY</w:t>
+      </w:r>
+      <w:r>
+        <w:rPr>
+          <w:sz w:val="24"/>
+          <w:szCs w:val="24"/>
+          <w:lang w:val="en-US"/>
+        </w:rPr>
+        <w:t>,</w:t>
+      </w:r>
+    </w:p>
+    <w:p>
+      <w:pPr>
+        <w:rPr>
+          <w:sz w:val="24"/>
+          <w:szCs w:val="24"/>
+          <w:lang w:val="en-US"/>
+        </w:rPr>
+      </w:pPr>
+      <w:r>
+        <w:rPr>
+          <w:sz w:val="24"/>
+          <w:szCs w:val="24"/>
+          <w:lang w:val="en-US"/>
+        </w:rPr>
+        <w:t xml:space="preserve">  idUsuario </w:t>
+      </w:r>
+      <w:r>
+        <w:rPr>
+          <w:sz w:val="24"/>
+          <w:szCs w:val="24"/>
+          <w:lang w:val="en-US"/>
+        </w:rPr>
+        <w:t>int not null</w:t>
+      </w:r>
+      <w:r>
+        <w:rPr>
+          <w:sz w:val="24"/>
+          <w:szCs w:val="24"/>
+          <w:lang w:val="en-US"/>
+        </w:rPr>
+        <w:t>,</w:t>
+      </w:r>
+    </w:p>
+    <w:p>
+      <w:pPr>
+        <w:rPr>
+          <w:sz w:val="24"/>
+          <w:szCs w:val="24"/>
+          <w:lang w:val="en-US"/>
+        </w:rPr>
+      </w:pPr>
+      <w:r>
+        <w:rPr>
+          <w:sz w:val="24"/>
+          <w:szCs w:val="24"/>
+          <w:lang w:val="en-US"/>
+        </w:rPr>
+        <w:t xml:space="preserve">  idPartida </w:t>
+      </w:r>
+      <w:r>
+        <w:rPr>
+          <w:sz w:val="24"/>
+          <w:szCs w:val="24"/>
+          <w:lang w:val="en-US"/>
+        </w:rPr>
+        <w:t>int not null</w:t>
+      </w:r>
+      <w:r>
+        <w:rPr>
+          <w:sz w:val="24"/>
+          <w:szCs w:val="24"/>
+          <w:lang w:val="en-US"/>
+        </w:rPr>
+        <w:t>,</w:t>
+      </w:r>
+    </w:p>
+    <w:p>
+      <w:pPr>
+        <w:rPr>
+          <w:sz w:val="24"/>
+          <w:szCs w:val="24"/>
+          <w:lang w:val="en-US"/>
+        </w:rPr>
+      </w:pPr>
+      <w:r>
+        <w:rPr>
+          <w:sz w:val="24"/>
+          <w:szCs w:val="24"/>
+          <w:lang w:val="en-US"/>
+        </w:rPr>
+        <w:lastRenderedPageBreak/>
+        <w:t xml:space="preserve">  PRIMARY KEY (idSolitario)</w:t>
+      </w:r>
+    </w:p>
+    <w:p>
+      <w:pPr>
+        <w:rPr>
+          <w:sz w:val="24"/>
+          <w:szCs w:val="24"/>
+          <w:lang w:val="en-US"/>
+        </w:rPr>
+      </w:pPr>
+      <w:r>
+        <w:rPr>
+          <w:sz w:val="24"/>
+          <w:szCs w:val="24"/>
+          <w:lang w:val="en-US"/>
+        </w:rPr>
+        <w:t>);</w:t>
+      </w:r>
+    </w:p>
+    <w:p>
+      <w:pPr>
+        <w:rPr>
+          <w:sz w:val="24"/>
+          <w:szCs w:val="24"/>
+          <w:lang w:val="en-US"/>
+        </w:rPr>
+      </w:pPr>
+    </w:p>
+    <w:p>
+      <w:pPr>
+        <w:rPr>
+          <w:sz w:val="24"/>
+          <w:szCs w:val="24"/>
+          <w:lang w:val="en-US"/>
+        </w:rPr>
+      </w:pPr>
+      <w:r>
+        <w:rPr>
+          <w:sz w:val="24"/>
+          <w:szCs w:val="24"/>
+          <w:lang w:val="en-US"/>
+        </w:rPr>
+        <w:t>CREATE TABLE Torne</w:t>
+      </w:r>
+      <w:r>
+        <w:rPr>
+          <w:sz w:val="24"/>
+          <w:szCs w:val="24"/>
+          <w:lang w:val="en-US"/>
+        </w:rPr>
+        <w:t>o</w:t>
+      </w:r>
+      <w:r>
+        <w:rPr>
+          <w:sz w:val="24"/>
+          <w:szCs w:val="24"/>
+          <w:lang w:val="en-US"/>
+        </w:rPr>
+        <w:t xml:space="preserve"> (</w:t>
+      </w:r>
+    </w:p>
+    <w:p>
+      <w:pPr>
+        <w:rPr>
+          <w:sz w:val="24"/>
+          <w:szCs w:val="24"/>
+          <w:lang w:val="en-US"/>
+        </w:rPr>
+      </w:pPr>
+      <w:r>
+        <w:rPr>
+          <w:sz w:val="24"/>
+          <w:szCs w:val="24"/>
+          <w:lang w:val="en-US"/>
+        </w:rPr>
+        <w:t xml:space="preserve">  idTorneo </w:t>
+      </w:r>
+      <w:r>
+        <w:rPr>
+          <w:sz w:val="24"/>
+          <w:szCs w:val="24"/>
+          <w:lang w:val="en-US"/>
+        </w:rPr>
+        <w:t>int IDENTITY</w:t>
+      </w:r>
+      <w:r>
+        <w:rPr>
+          <w:sz w:val="24"/>
+          <w:szCs w:val="24"/>
+          <w:lang w:val="en-US"/>
+        </w:rPr>
+        <w:t>,</w:t>
+      </w:r>
+    </w:p>
+    <w:p>
+      <w:pPr>
+        <w:rPr>
+          <w:sz w:val="24"/>
+          <w:szCs w:val="24"/>
+          <w:lang w:val="en-US"/>
+        </w:rPr>
+      </w:pPr>
+      <w:r>
+        <w:rPr>
+          <w:sz w:val="24"/>
+          <w:szCs w:val="24"/>
+          <w:lang w:val="en-US"/>
+        </w:rPr>
+        <w:t xml:space="preserve">  ganador </w:t>
+      </w:r>
+      <w:r>
+        <w:rPr>
+          <w:sz w:val="24"/>
+          <w:szCs w:val="24"/>
+          <w:lang w:val="en-US"/>
+        </w:rPr>
+        <w:t>varchar(40)</w:t>
+      </w:r>
+      <w:r>
+        <w:rPr>
+          <w:sz w:val="24"/>
+          <w:szCs w:val="24"/>
+          <w:lang w:val="en-US"/>
+        </w:rPr>
+        <w:t xml:space="preserve"> not null</w:t>
+      </w:r>
+      <w:r>
+        <w:rPr>
+          <w:sz w:val="24"/>
+          <w:szCs w:val="24"/>
+          <w:lang w:val="en-US"/>
+        </w:rPr>
+        <w:t>,</w:t>
+      </w:r>
+    </w:p>
+    <w:p>
+      <w:pPr>
+        <w:rPr>
+          <w:sz w:val="24"/>
+          <w:szCs w:val="24"/>
+          <w:lang w:val="en-US"/>
+        </w:rPr>
+      </w:pPr>
+      <w:r>
+        <w:rPr>
+          <w:sz w:val="24"/>
+          <w:szCs w:val="24"/>
+          <w:lang w:val="en-US"/>
+        </w:rPr>
+        <w:t xml:space="preserve">  fecha </w:t>
+      </w:r>
+      <w:r>
+        <w:rPr>
+          <w:sz w:val="24"/>
+          <w:szCs w:val="24"/>
+          <w:lang w:val="en-US"/>
+        </w:rPr>
+        <w:t>date</w:t>
+      </w:r>
+      <w:r>
+        <w:rPr>
+          <w:sz w:val="24"/>
+          <w:szCs w:val="24"/>
+          <w:lang w:val="en-US"/>
+        </w:rPr>
+        <w:t>,</w:t>
+      </w:r>
+    </w:p>
+    <w:p>
+      <w:pPr>
+        <w:rPr>
+          <w:sz w:val="24"/>
+          <w:szCs w:val="24"/>
+          <w:lang w:val="en-US"/>
+        </w:rPr>
+      </w:pPr>
+      <w:r>
+        <w:rPr>
+          <w:sz w:val="24"/>
+          <w:szCs w:val="24"/>
+          <w:lang w:val="en-US"/>
+        </w:rPr>
+        <w:t xml:space="preserve">  hora </w:t>
+      </w:r>
+      <w:r>
+        <w:rPr>
+          <w:sz w:val="24"/>
+          <w:szCs w:val="24"/>
+          <w:lang w:val="en-US"/>
+        </w:rPr>
+        <w:t>datetime</w:t>
+      </w:r>
+      <w:r>
+        <w:rPr>
+          <w:sz w:val="24"/>
+          <w:szCs w:val="24"/>
+          <w:lang w:val="en-US"/>
+        </w:rPr>
+        <w:t>,</w:t>
+      </w:r>
+    </w:p>
+    <w:p>
+      <w:pPr>
+        <w:rPr>
+          <w:sz w:val="24"/>
+          <w:szCs w:val="24"/>
+          <w:lang w:val="en-US"/>
+        </w:rPr>
+      </w:pPr>
+      <w:r>
+        <w:rPr>
+          <w:sz w:val="24"/>
+          <w:szCs w:val="24"/>
+          <w:lang w:val="en-US"/>
+        </w:rPr>
+        <w:t xml:space="preserve">  PRIMARY KEY (idTorneo)</w:t>
+      </w:r>
+    </w:p>
+    <w:p>
+      <w:pPr>
+        <w:rPr>
+          <w:sz w:val="24"/>
+          <w:szCs w:val="24"/>
+          <w:lang w:val="es-MX"/>
+        </w:rPr>
+      </w:pPr>
+      <w:r>
+        <w:rPr>
+          <w:sz w:val="24"/>
+          <w:szCs w:val="24"/>
+          <w:lang w:val="es-MX"/>
+        </w:rPr>
+        <w:t>);</w:t>
+      </w:r>
+    </w:p>
+    <w:p>
+      <w:pPr>
+        <w:rPr>
+          <w:sz w:val="24"/>
+          <w:szCs w:val="24"/>
+          <w:lang w:val="es-MX"/>
+        </w:rPr>
+      </w:pPr>
+    </w:p>
+    <w:p>
+      <w:pPr>
+        <w:rPr>
+          <w:sz w:val="24"/>
+          <w:szCs w:val="24"/>
+          <w:lang w:val="es-MX"/>
+        </w:rPr>
+      </w:pPr>
+      <w:r>
+        <w:rPr>
+          <w:sz w:val="24"/>
+          <w:szCs w:val="24"/>
+          <w:lang w:val="es-MX"/>
+        </w:rPr>
+        <w:t>CREATE TABLE Partida (</w:t>
+      </w:r>
+    </w:p>
+    <w:p>
+      <w:pPr>
+        <w:rPr>
+          <w:sz w:val="24"/>
+          <w:szCs w:val="24"/>
+          <w:lang w:val="es-MX"/>
+        </w:rPr>
+      </w:pPr>
+      <w:r>
+        <w:rPr>
+          <w:sz w:val="24"/>
+          <w:szCs w:val="24"/>
+          <w:lang w:val="es-MX"/>
+        </w:rPr>
+        <w:t xml:space="preserve">  idPartida </w:t>
+      </w:r>
+      <w:r>
+        <w:rPr>
+          <w:sz w:val="24"/>
+          <w:szCs w:val="24"/>
+          <w:lang w:val="es-MX"/>
+        </w:rPr>
+        <w:t>int IDENTITY</w:t>
+      </w:r>
+      <w:r>
+        <w:rPr>
+          <w:sz w:val="24"/>
+          <w:szCs w:val="24"/>
+          <w:lang w:val="es-MX"/>
+        </w:rPr>
+        <w:t>,</w:t>
+      </w:r>
+    </w:p>
+    <w:p>
+      <w:pPr>
+        <w:rPr>
+          <w:sz w:val="24"/>
+          <w:szCs w:val="24"/>
+          <w:lang w:val="es-MX"/>
+        </w:rPr>
+      </w:pPr>
+      <w:r>
+        <w:rPr>
+          <w:sz w:val="24"/>
+          <w:szCs w:val="24"/>
+          <w:lang w:val="es-MX"/>
+        </w:rPr>
+        <w:t xml:space="preserve">  ganador </w:t>
+      </w:r>
+      <w:r>
+        <w:rPr>
+          <w:sz w:val="24"/>
+          <w:szCs w:val="24"/>
+          <w:lang w:val="es-MX"/>
+        </w:rPr>
+        <w:t>varchar(40) not null</w:t>
+      </w:r>
+      <w:r>
+        <w:rPr>
+          <w:sz w:val="24"/>
+          <w:szCs w:val="24"/>
+          <w:lang w:val="es-MX"/>
+        </w:rPr>
+        <w:t>,</w:t>
+      </w:r>
+    </w:p>
+    <w:p>
+      <w:pPr>
+        <w:rPr>
+          <w:sz w:val="24"/>
+          <w:szCs w:val="24"/>
+          <w:lang w:val="es-MX"/>
+        </w:rPr>
+      </w:pPr>
+      <w:r>
+        <w:rPr>
+          <w:sz w:val="24"/>
+          <w:szCs w:val="24"/>
+          <w:lang w:val="es-MX"/>
+        </w:rPr>
+        <w:t xml:space="preserve">  perdedor </w:t>
+      </w:r>
+      <w:r>
+        <w:rPr>
+          <w:sz w:val="24"/>
+          <w:szCs w:val="24"/>
+          <w:lang w:val="es-MX"/>
+        </w:rPr>
+        <w:t>varchar(40) not null</w:t>
+      </w:r>
+      <w:r>
+        <w:rPr>
+          <w:sz w:val="24"/>
+          <w:szCs w:val="24"/>
+          <w:lang w:val="es-MX"/>
+        </w:rPr>
+        <w:t>,</w:t>
+      </w:r>
+    </w:p>
+    <w:p>
+      <w:pPr>
+        <w:rPr>
+          <w:sz w:val="24"/>
+          <w:szCs w:val="24"/>
+          <w:lang w:val="es-MX"/>
+        </w:rPr>
+      </w:pPr>
+      <w:r>
+        <w:rPr>
+          <w:sz w:val="24"/>
+          <w:szCs w:val="24"/>
+          <w:lang w:val="es-MX"/>
+        </w:rPr>
+        <w:t xml:space="preserve">  </w:t>
+      </w:r>
+      <w:r>
+        <w:rPr>
+          <w:sz w:val="24"/>
+          <w:szCs w:val="24"/>
+          <w:lang w:val="es-MX"/>
+        </w:rPr>
+        <w:t xml:space="preserve">fecha </w:t>
+      </w:r>
+      <w:r>
+        <w:rPr>
+          <w:sz w:val="24"/>
+          <w:szCs w:val="24"/>
+          <w:lang w:val="es-MX"/>
+        </w:rPr>
+        <w:t>date</w:t>
+      </w:r>
+      <w:r>
+        <w:rPr>
+          <w:sz w:val="24"/>
+          <w:szCs w:val="24"/>
+          <w:lang w:val="es-MX"/>
+        </w:rPr>
+        <w:t>,</w:t>
+      </w:r>
+    </w:p>
+    <w:p>
+      <w:pPr>
+        <w:rPr>
+          <w:sz w:val="24"/>
+          <w:szCs w:val="24"/>
+          <w:lang w:val="es-MX"/>
+        </w:rPr>
+      </w:pPr>
+      <w:r>
+        <w:rPr>
+          <w:sz w:val="24"/>
+          <w:szCs w:val="24"/>
+          <w:lang w:val="es-MX"/>
+        </w:rPr>
+        <w:t xml:space="preserve">  hora </w:t>
+      </w:r>
+      <w:r>
+        <w:rPr>
+          <w:sz w:val="24"/>
+          <w:szCs w:val="24"/>
+          <w:lang w:val="es-MX"/>
+        </w:rPr>
+        <w:t>datetime</w:t>
+      </w:r>
+      <w:r>
+        <w:rPr>
+          <w:sz w:val="24"/>
+          <w:szCs w:val="24"/>
+          <w:lang w:val="es-MX"/>
+        </w:rPr>
+        <w:t>,</w:t>
+      </w:r>
+    </w:p>
+    <w:p>
+      <w:pPr>
+        <w:rPr>
+          <w:sz w:val="24"/>
+          <w:szCs w:val="24"/>
+          <w:lang w:val="es-MX"/>
+        </w:rPr>
+      </w:pPr>
+      <w:r>
+        <w:rPr>
+          <w:sz w:val="24"/>
+          <w:szCs w:val="24"/>
+          <w:lang w:val="es-MX"/>
+        </w:rPr>
+        <w:t xml:space="preserve">  PRIMARY KEY (idPartida)</w:t>
+      </w:r>
+    </w:p>
+    <w:p>
+      <w:pPr>
+        <w:rPr>
+          <w:sz w:val="24"/>
+          <w:szCs w:val="24"/>
+          <w:lang w:val="en-US"/>
+        </w:rPr>
+      </w:pPr>
+      <w:r>
+        <w:rPr>
+          <w:sz w:val="24"/>
+          <w:szCs w:val="24"/>
+          <w:lang w:val="en-US"/>
+        </w:rPr>
+        <w:t>);</w:t>
+      </w:r>
+    </w:p>
+    <w:p>
+      <w:pPr>
+        <w:rPr>
+          <w:sz w:val="24"/>
+          <w:szCs w:val="24"/>
+          <w:lang w:val="en-US"/>
+        </w:rPr>
+      </w:pPr>
+    </w:p>
+    <w:p>
+      <w:pPr>
+        <w:rPr>
+          <w:sz w:val="24"/>
+          <w:szCs w:val="24"/>
+          <w:lang w:val="en-US"/>
+        </w:rPr>
+      </w:pPr>
+      <w:r>
+        <w:rPr>
+          <w:sz w:val="24"/>
+          <w:szCs w:val="24"/>
+          <w:lang w:val="en-US"/>
+        </w:rPr>
+        <w:t>CREATE TABLE PartidaTorneo (</w:t>
+      </w:r>
+    </w:p>
+    <w:p>
+      <w:pPr>
+        <w:rPr>
+          <w:sz w:val="24"/>
+          <w:szCs w:val="24"/>
+          <w:lang w:val="en-US"/>
+        </w:rPr>
+      </w:pPr>
+      <w:r>
+        <w:rPr>
+          <w:sz w:val="24"/>
+          <w:szCs w:val="24"/>
+          <w:lang w:val="en-US"/>
+        </w:rPr>
+        <w:t xml:space="preserve">  idPartidaTorneo </w:t>
+      </w:r>
+      <w:r>
+        <w:rPr>
+          <w:sz w:val="24"/>
+          <w:szCs w:val="24"/>
+          <w:lang w:val="en-US"/>
+        </w:rPr>
+        <w:t>int IDENTITY</w:t>
+      </w:r>
+      <w:r>
+        <w:rPr>
+          <w:sz w:val="24"/>
+          <w:szCs w:val="24"/>
+          <w:lang w:val="en-US"/>
+        </w:rPr>
+        <w:t>,</w:t>
+      </w:r>
+    </w:p>
+    <w:p>
+      <w:pPr>
+        <w:rPr>
+          <w:sz w:val="24"/>
+          <w:szCs w:val="24"/>
+          <w:lang w:val="en-US"/>
+        </w:rPr>
+      </w:pPr>
+      <w:r>
+        <w:rPr>
+          <w:sz w:val="24"/>
+          <w:szCs w:val="24"/>
+          <w:lang w:val="en-US"/>
+        </w:rPr>
+        <w:t xml:space="preserve">  idVersus </w:t>
+      </w:r>
+      <w:r>
+        <w:rPr>
+          <w:sz w:val="24"/>
+          <w:szCs w:val="24"/>
+          <w:lang w:val="es-MX"/>
+        </w:rPr>
+        <w:t>int not null</w:t>
+      </w:r>
+      <w:r>
+        <w:rPr>
+          <w:sz w:val="24"/>
+          <w:szCs w:val="24"/>
+          <w:lang w:val="en-US"/>
+        </w:rPr>
+        <w:t>,</w:t>
+      </w:r>
+    </w:p>
+    <w:p>
+      <w:pPr>
+        <w:rPr>
+          <w:sz w:val="24"/>
+          <w:szCs w:val="24"/>
+          <w:lang w:val="en-US"/>
+        </w:rPr>
+      </w:pPr>
+      <w:r>
+        <w:rPr>
+          <w:sz w:val="24"/>
+          <w:szCs w:val="24"/>
+          <w:lang w:val="en-US"/>
+        </w:rPr>
+        <w:t xml:space="preserve">  idTorneo </w:t>
+      </w:r>
+      <w:r>
+        <w:rPr>
+          <w:sz w:val="24"/>
+          <w:szCs w:val="24"/>
+          <w:lang w:val="es-MX"/>
+        </w:rPr>
+        <w:t>int not null</w:t>
+      </w:r>
+      <w:r>
+        <w:rPr>
+          <w:sz w:val="24"/>
+          <w:szCs w:val="24"/>
+          <w:lang w:val="en-US"/>
+        </w:rPr>
+        <w:t>,</w:t>
+      </w:r>
+    </w:p>
+    <w:p>
+      <w:pPr>
+        <w:rPr>
+          <w:sz w:val="24"/>
+          <w:szCs w:val="24"/>
+          <w:lang w:val="en-US"/>
+        </w:rPr>
+      </w:pPr>
+      <w:r>
+        <w:rPr>
+          <w:sz w:val="24"/>
+          <w:szCs w:val="24"/>
+          <w:lang w:val="en-US"/>
+        </w:rPr>
+        <w:t xml:space="preserve">  </w:t>
+      </w:r>
+      <w:r>
+        <w:rPr>
+          <w:sz w:val="24"/>
+          <w:szCs w:val="24"/>
+          <w:lang w:val="en-US"/>
+        </w:rPr>
+        <w:t>PRIMARY KEY (idPartidaTorneo)</w:t>
+      </w:r>
+    </w:p>
+    <w:p>
+      <w:pPr>
+        <w:rPr>
+          <w:sz w:val="24"/>
+          <w:szCs w:val="24"/>
+          <w:lang w:val="en-US"/>
+        </w:rPr>
+      </w:pPr>
+      <w:r>
+        <w:rPr>
+          <w:sz w:val="24"/>
+          <w:szCs w:val="24"/>
+          <w:lang w:val="en-US"/>
+        </w:rPr>
+        <w:t>);</w:t>
+      </w:r>
+    </w:p>
+    <w:p>
+      <w:pPr>
+        <w:rPr>
+          <w:b/>
+          <w:bCs/>
+          <w:sz w:val="28"/>
+          <w:szCs w:val="28"/>
+          <w:lang w:val="en-US"/>
+        </w:rPr>
+      </w:pPr>
+      <w:r>
+        <w:rPr>
+          <w:b/>
+          <w:bCs/>
+          <w:sz w:val="28"/>
+          <w:szCs w:val="28"/>
+          <w:lang w:val="en-US"/>
+        </w:rPr>
         <w:br w:type="page"/>
       </w:r>
     </w:p>
@@ -4058,15 +5390,7 @@
           <w:szCs w:val="24"/>
           <w:lang w:val="es-MX"/>
         </w:rPr>
-        <w:t xml:space="preserve">El usuario o administrador entra a la plataforma y busca el módulo de </w:t>
-      </w:r>
-      <w:r>
-        <w:rPr>
-          <w:sz w:val="24"/>
-          <w:szCs w:val="24"/>
-          <w:lang w:val="es-MX"/>
-        </w:rPr>
-        <w:t>acceso</w:t>
+        <w:t>El usuario o administrador entra a la plataforma y busca el módulo de acceso</w:t>
       </w:r>
     </w:p>
     <w:p>
@@ -4481,23 +5805,7 @@
           <w:szCs w:val="24"/>
           <w:lang w:val="es-MX"/>
         </w:rPr>
-        <w:t xml:space="preserve"> Primario, </w:t>
-      </w:r>
-      <w:r>
-        <w:rPr>
-          <w:sz w:val="24"/>
-          <w:szCs w:val="24"/>
-          <w:lang w:val="es-MX"/>
-        </w:rPr>
-        <w:t>real</w:t>
-      </w:r>
-      <w:r>
-        <w:rPr>
-          <w:sz w:val="24"/>
-          <w:szCs w:val="24"/>
-          <w:lang w:val="es-MX"/>
-        </w:rPr>
-        <w:t>.</w:t>
+        <w:t xml:space="preserve"> Primario, real.</w:t>
       </w:r>
     </w:p>
     <w:p>
@@ -4763,23 +6071,7 @@
           <w:szCs w:val="24"/>
           <w:lang w:val="es-MX"/>
         </w:rPr>
-        <w:t xml:space="preserve"> </w:t>
-      </w:r>
-      <w:r>
-        <w:rPr>
-          <w:sz w:val="24"/>
-          <w:szCs w:val="24"/>
-          <w:lang w:val="es-MX"/>
-        </w:rPr>
-        <w:t>Que el usuario tenga acceso a una partida</w:t>
-      </w:r>
-      <w:r>
-        <w:rPr>
-          <w:sz w:val="24"/>
-          <w:szCs w:val="24"/>
-          <w:lang w:val="es-MX"/>
-        </w:rPr>
-        <w:t xml:space="preserve"> contra otro jugador</w:t>
+        <w:t xml:space="preserve"> Que el usuario tenga acceso a una partida contra otro jugador</w:t>
       </w:r>
     </w:p>
     <w:p>
@@ -4808,31 +6100,7 @@
           <w:szCs w:val="24"/>
           <w:lang w:val="es-MX"/>
         </w:rPr>
-        <w:t>El usuario tendrá la opción crear una partida</w:t>
-      </w:r>
-      <w:r>
-        <w:rPr>
-          <w:sz w:val="24"/>
-          <w:szCs w:val="24"/>
-          <w:lang w:val="es-MX"/>
-        </w:rPr>
-        <w:t>, Player vs Player,</w:t>
-      </w:r>
-      <w:r>
-        <w:rPr>
-          <w:sz w:val="24"/>
-          <w:szCs w:val="24"/>
-          <w:lang w:val="es-MX"/>
-        </w:rPr>
-        <w:t xml:space="preserve"> </w:t>
-      </w:r>
-      <w:r>
-        <w:rPr>
-          <w:sz w:val="24"/>
-          <w:szCs w:val="24"/>
-          <w:lang w:val="es-MX"/>
-        </w:rPr>
-        <w:t>éste podrá mandar la invitación o dejar la partida abierta para que otro usuario del sistema acceda a la partida.</w:t>
+        <w:t>El usuario tendrá la opción crear una partida, Player vs Player, éste podrá mandar la invitación o dejar la partida abierta para que otro usuario del sistema acceda a la partida.</w:t>
       </w:r>
     </w:p>
     <w:p>
@@ -4955,15 +6223,7 @@
           <w:szCs w:val="24"/>
           <w:lang w:val="es-MX"/>
         </w:rPr>
-        <w:t>Selecciona la opción partida</w:t>
-      </w:r>
-      <w:r>
-        <w:rPr>
-          <w:sz w:val="24"/>
-          <w:szCs w:val="24"/>
-          <w:lang w:val="es-MX"/>
-        </w:rPr>
-        <w:t>: Player vs Player</w:t>
+        <w:t>Selecciona la opción partida: Player vs Player</w:t>
       </w:r>
     </w:p>
     <w:p>
@@ -4985,15 +6245,7 @@
           <w:szCs w:val="24"/>
           <w:lang w:val="es-MX"/>
         </w:rPr>
-        <w:t xml:space="preserve">Se despliega el tablero para jugar contra </w:t>
-      </w:r>
-      <w:r>
-        <w:rPr>
-          <w:sz w:val="24"/>
-          <w:szCs w:val="24"/>
-          <w:lang w:val="es-MX"/>
-        </w:rPr>
-        <w:t>el jugador que se haya provisto para la partida</w:t>
+        <w:t>Se despliega el tablero para jugar contra el jugador que se haya provisto para la partida</w:t>
       </w:r>
     </w:p>
     <w:p>
@@ -5039,23 +6291,7 @@
           <w:szCs w:val="24"/>
           <w:lang w:val="es-MX"/>
         </w:rPr>
-        <w:t xml:space="preserve">Línea 1,2 y 3:   El usuario no tiene acceso a internet, necesitará recargar la </w:t>
-      </w:r>
-      <w:r>
-        <w:rPr>
-          <w:sz w:val="24"/>
-          <w:szCs w:val="24"/>
-          <w:lang w:val="es-MX"/>
-        </w:rPr>
-        <w:t>página</w:t>
-      </w:r>
-      <w:r>
-        <w:rPr>
-          <w:sz w:val="24"/>
-          <w:szCs w:val="24"/>
-          <w:lang w:val="es-MX"/>
-        </w:rPr>
-        <w:t xml:space="preserve"> o esperar que se reestablezca su servicio</w:t>
+        <w:t>Línea 1,2 y 3:   El usuario no tiene acceso a internet, necesitará recargar la página o esperar que se reestablezca su servicio</w:t>
       </w:r>
     </w:p>
     <w:p>
@@ -5306,15 +6542,7 @@
           <w:szCs w:val="24"/>
           <w:lang w:val="es-MX"/>
         </w:rPr>
-        <w:t xml:space="preserve">El usuario elige la opción de crear </w:t>
-      </w:r>
-      <w:r>
-        <w:rPr>
-          <w:sz w:val="24"/>
-          <w:szCs w:val="24"/>
-          <w:lang w:val="es-MX"/>
-        </w:rPr>
-        <w:t>torneo</w:t>
+        <w:t>El usuario elige la opción de crear torneo</w:t>
       </w:r>
     </w:p>
     <w:p>
@@ -6214,23 +7442,7 @@
           <w:szCs w:val="24"/>
           <w:lang w:val="es-MX"/>
         </w:rPr>
-        <w:t xml:space="preserve">El usuario elegirá la opción de </w:t>
-      </w:r>
-      <w:r>
-        <w:rPr>
-          <w:sz w:val="24"/>
-          <w:szCs w:val="24"/>
-          <w:lang w:val="es-MX"/>
-        </w:rPr>
-        <w:t>guardar</w:t>
-      </w:r>
-      <w:r>
-        <w:rPr>
-          <w:sz w:val="24"/>
-          <w:szCs w:val="24"/>
-          <w:lang w:val="es-MX"/>
-        </w:rPr>
-        <w:t xml:space="preserve"> partida</w:t>
+        <w:t>El usuario elegirá la opción de guardar partida</w:t>
       </w:r>
     </w:p>
     <w:p>
@@ -6252,31 +7464,7 @@
           <w:szCs w:val="24"/>
           <w:lang w:val="es-MX"/>
         </w:rPr>
-        <w:t xml:space="preserve">Se desplegará el explorador de archivos para </w:t>
-      </w:r>
-      <w:r>
-        <w:rPr>
-          <w:sz w:val="24"/>
-          <w:szCs w:val="24"/>
-          <w:lang w:val="es-MX"/>
-        </w:rPr>
-        <w:t>elegir el lugar donde se guardará</w:t>
-      </w:r>
-      <w:r>
-        <w:rPr>
-          <w:sz w:val="24"/>
-          <w:szCs w:val="24"/>
-          <w:lang w:val="es-MX"/>
-        </w:rPr>
-        <w:t xml:space="preserve"> el archivo XML</w:t>
-      </w:r>
-      <w:r>
-        <w:rPr>
-          <w:sz w:val="24"/>
-          <w:szCs w:val="24"/>
-          <w:lang w:val="es-MX"/>
-        </w:rPr>
-        <w:t xml:space="preserve"> y el nombre que se le dará</w:t>
+        <w:t>Se desplegará el explorador de archivos para elegir el lugar donde se guardará el archivo XML y el nombre que se le dará</w:t>
       </w:r>
     </w:p>
     <w:p>
@@ -6344,47 +7532,7 @@
           <w:szCs w:val="24"/>
           <w:lang w:val="es-MX"/>
         </w:rPr>
-        <w:t>Línea</w:t>
-      </w:r>
-      <w:r>
-        <w:rPr>
-          <w:sz w:val="24"/>
-          <w:szCs w:val="24"/>
-          <w:lang w:val="es-MX"/>
-        </w:rPr>
-        <w:t xml:space="preserve"> 2: el explorador</w:t>
-      </w:r>
-      <w:r>
-        <w:rPr>
-          <w:sz w:val="24"/>
-          <w:szCs w:val="24"/>
-          <w:lang w:val="es-MX"/>
-        </w:rPr>
-        <w:t xml:space="preserve"> de archivos</w:t>
-      </w:r>
-      <w:r>
-        <w:rPr>
-          <w:sz w:val="24"/>
-          <w:szCs w:val="24"/>
-          <w:lang w:val="es-MX"/>
-        </w:rPr>
-        <w:t xml:space="preserve"> no se despliega, el usuario deberá recargar la </w:t>
-      </w:r>
-      <w:r>
-        <w:rPr>
-          <w:sz w:val="24"/>
-          <w:szCs w:val="24"/>
-          <w:lang w:val="es-MX"/>
-        </w:rPr>
-        <w:t>página</w:t>
-      </w:r>
-      <w:r>
-        <w:rPr>
-          <w:sz w:val="24"/>
-          <w:szCs w:val="24"/>
-          <w:lang w:val="es-MX"/>
-        </w:rPr>
-        <w:t xml:space="preserve"> o bien revisar su conexión de internet.</w:t>
+        <w:t>Línea 2: el explorador de archivos no se despliega, el usuario deberá recargar la página o bien revisar su conexión de internet.</w:t>
       </w:r>
     </w:p>
     <w:p>
@@ -6531,25 +7679,7 @@
           <w:szCs w:val="24"/>
           <w:lang w:val="es-MX"/>
         </w:rPr>
-        <w:t xml:space="preserve"> Que el usuario pueda disfrutar del juego de mesa de manera </w:t>
-      </w:r>
-      <w:proofErr w:type="spellStart"/>
-      <w:r>
-        <w:rPr>
-          <w:sz w:val="24"/>
-          <w:szCs w:val="24"/>
-          <w:lang w:val="es-MX"/>
-        </w:rPr>
-        <w:t>On</w:t>
-      </w:r>
-      <w:proofErr w:type="spellEnd"/>
-      <w:r>
-        <w:rPr>
-          <w:sz w:val="24"/>
-          <w:szCs w:val="24"/>
-          <w:lang w:val="es-MX"/>
-        </w:rPr>
-        <w:t xml:space="preserve"> Line</w:t>
+        <w:t xml:space="preserve"> Que el usuario pueda disfrutar del juego de mesa de manera On Line</w:t>
       </w:r>
     </w:p>
     <w:p>
@@ -7030,15 +8160,7 @@
           <w:szCs w:val="24"/>
           <w:lang w:val="es-MX"/>
         </w:rPr>
-        <w:t xml:space="preserve"> Primario</w:t>
-      </w:r>
-      <w:r>
-        <w:rPr>
-          <w:sz w:val="24"/>
-          <w:szCs w:val="24"/>
-          <w:lang w:val="es-MX"/>
-        </w:rPr>
-        <w:t>, real</w:t>
+        <w:t xml:space="preserve"> Primario, real</w:t>
       </w:r>
     </w:p>
     <w:p>
@@ -7513,15 +8635,15 @@
           <w:szCs w:val="24"/>
           <w:lang w:val="es-MX"/>
         </w:rPr>
-        <w:t xml:space="preserve"> Primario</w:t>
-      </w:r>
-      <w:r>
-        <w:rPr>
-          <w:sz w:val="24"/>
-          <w:szCs w:val="24"/>
-          <w:lang w:val="es-MX"/>
-        </w:rPr>
-        <w:t>, real</w:t>
+        <w:t xml:space="preserve"> Primario, </w:t>
+      </w:r>
+      <w:r>
+        <w:rPr>
+          <w:sz w:val="24"/>
+          <w:szCs w:val="24"/>
+          <w:lang w:val="es-MX"/>
+        </w:rPr>
+        <w:t>esencial</w:t>
       </w:r>
     </w:p>
     <w:p>

</xml_diff>